<commit_message>
Removed transparency sort code
</commit_message>
<xml_diff>
--- a/Checkpoints/CP08/Checkpoint #8 (INFO-3111, Summer 2025).docx
+++ b/Checkpoints/CP08/Checkpoint #8 (INFO-3111, Summer 2025).docx
@@ -157,6 +157,39 @@
               <w:rPr>
                 <w:b/>
                 <w:bCs/>
+                <w:i/>
+                <w:iCs/>
+                <w:color w:val="FF0000"/>
+                <w:sz w:val="28"/>
+                <w:szCs w:val="28"/>
+              </w:rPr>
+              <w:t>31</w:t>
+            </w:r>
+            <w:r>
+              <w:rPr>
+                <w:b/>
+                <w:bCs/>
+                <w:i/>
+                <w:iCs/>
+                <w:color w:val="FF0000"/>
+                <w:sz w:val="28"/>
+                <w:szCs w:val="28"/>
+                <w:vertAlign w:val="superscript"/>
+              </w:rPr>
+              <w:t>st</w:t>
+            </w:r>
+            <w:r>
+              <w:rPr>
+                <w:b/>
+                <w:bCs/>
+              </w:rPr>
+              <w:t xml:space="preserve"> </w:t>
+            </w:r>
+            <w:r>
+              <w:rPr>
+                <w:b/>
+                <w:bCs/>
+                <w:dstrike/>
               </w:rPr>
               <w:t>1</w:t>
             </w:r>
@@ -164,6 +197,7 @@
               <w:rPr>
                 <w:b/>
                 <w:bCs/>
+                <w:dstrike/>
               </w:rPr>
               <w:t>7</w:t>
             </w:r>
@@ -171,6 +205,7 @@
               <w:rPr>
                 <w:b/>
                 <w:bCs/>
+                <w:dstrike/>
                 <w:vertAlign w:val="superscript"/>
               </w:rPr>
               <w:t>th</w:t>
@@ -194,7 +229,7 @@
                 <w:b/>
                 <w:bCs/>
               </w:rPr>
-              <w:t>4</w:t>
+              <w:t>5</w:t>
             </w:r>
           </w:p>
         </w:tc>
@@ -385,11 +420,9 @@
       <w:r>
         <w:t xml:space="preserve"> “scene” </w:t>
       </w:r>
-      <w:proofErr w:type="gramStart"/>
-      <w:r>
-        <w:t>has to</w:t>
-      </w:r>
-      <w:proofErr w:type="gramEnd"/>
+      <w:r>
+        <w:t>should</w:t>
+      </w:r>
       <w:r>
         <w:t xml:space="preserve"> be “reasonably complex” and “sensible”.</w:t>
       </w:r>
@@ -413,11 +446,9 @@
       <w:r>
         <w:t xml:space="preserve"> complex”: There </w:t>
       </w:r>
-      <w:proofErr w:type="gramStart"/>
-      <w:r>
-        <w:t>has to</w:t>
-      </w:r>
-      <w:proofErr w:type="gramEnd"/>
+      <w:r>
+        <w:t>must</w:t>
+      </w:r>
       <w:r>
         <w:t xml:space="preserve"> be at least twenty (20) models of at least eight (8) types. </w:t>
       </w:r>

</xml_diff>